<commit_message>
Adde extra credit to report
</commit_message>
<xml_diff>
--- a/Assignment1-EmailClient/Report/Quiroz_Rigoberto_EmailClient.docx
+++ b/Assignment1-EmailClient/Report/Quiroz_Rigoberto_EmailClient.docx
@@ -1891,6 +1891,492 @@
         </w:drawing>
       </w:r>
     </w:p>
+    <w:p>
+      <w:pPr>
+        <w:pStyle w:val="NoSpacing"/>
+      </w:pPr>
+    </w:p>
+    <w:p>
+      <w:pPr>
+        <w:pStyle w:val="NoSpacing"/>
+      </w:pPr>
+    </w:p>
+    <w:p>
+      <w:pPr>
+        <w:pStyle w:val="NoSpacing"/>
+      </w:pPr>
+    </w:p>
+    <w:p>
+      <w:pPr>
+        <w:pStyle w:val="NoSpacing"/>
+      </w:pPr>
+    </w:p>
+    <w:p>
+      <w:pPr>
+        <w:pStyle w:val="NoSpacing"/>
+      </w:pPr>
+    </w:p>
+    <w:p>
+      <w:pPr>
+        <w:pStyle w:val="NoSpacing"/>
+      </w:pPr>
+    </w:p>
+    <w:p>
+      <w:pPr>
+        <w:pStyle w:val="NoSpacing"/>
+      </w:pPr>
+      <w:r>
+        <w:lastRenderedPageBreak/>
+        <w:t>Extra Credit:</w:t>
+      </w:r>
+    </w:p>
+    <w:p>
+      <w:pPr>
+        <w:pStyle w:val="NoSpacing"/>
+      </w:pPr>
+      <w:r>
+        <w:t>Establish a secure connection with Google’s SMTP server and sending an email with one’s email address.</w:t>
+      </w:r>
+      <w:r>
+        <w:br/>
+      </w:r>
+    </w:p>
+    <w:p>
+      <w:pPr>
+        <w:pStyle w:val="NoSpacing"/>
+        <w:numPr>
+          <w:ilvl w:val="0"/>
+          <w:numId w:val="3"/>
+        </w:numPr>
+      </w:pPr>
+      <w:r>
+        <w:t>We will first need to import some libraries. These libraries will help us communicate with Google’s SMPT server and encode our username and password.</w:t>
+      </w:r>
+    </w:p>
+    <w:p>
+      <w:pPr>
+        <w:pStyle w:val="NoSpacing"/>
+        <w:jc w:val="center"/>
+      </w:pPr>
+      <w:r>
+        <w:rPr>
+          <w:noProof/>
+        </w:rPr>
+        <w:drawing>
+          <wp:inline distT="0" distB="0" distL="0" distR="0" wp14:anchorId="142F9F45" wp14:editId="01FDC66E">
+            <wp:extent cx="2657475" cy="552450"/>
+            <wp:effectExtent l="0" t="0" r="9525" b="0"/>
+            <wp:docPr id="3" name="Picture 3"/>
+            <wp:cNvGraphicFramePr>
+              <a:graphicFrameLocks xmlns:a="http://schemas.openxmlformats.org/drawingml/2006/main" noChangeAspect="1"/>
+            </wp:cNvGraphicFramePr>
+            <a:graphic xmlns:a="http://schemas.openxmlformats.org/drawingml/2006/main">
+              <a:graphicData uri="http://schemas.openxmlformats.org/drawingml/2006/picture">
+                <pic:pic xmlns:pic="http://schemas.openxmlformats.org/drawingml/2006/picture">
+                  <pic:nvPicPr>
+                    <pic:cNvPr id="1" name=""/>
+                    <pic:cNvPicPr/>
+                  </pic:nvPicPr>
+                  <pic:blipFill>
+                    <a:blip r:embed="rId14"/>
+                    <a:stretch>
+                      <a:fillRect/>
+                    </a:stretch>
+                  </pic:blipFill>
+                  <pic:spPr>
+                    <a:xfrm>
+                      <a:off x="0" y="0"/>
+                      <a:ext cx="2657475" cy="552450"/>
+                    </a:xfrm>
+                    <a:prstGeom prst="rect">
+                      <a:avLst/>
+                    </a:prstGeom>
+                  </pic:spPr>
+                </pic:pic>
+              </a:graphicData>
+            </a:graphic>
+          </wp:inline>
+        </w:drawing>
+      </w:r>
+    </w:p>
+    <w:p>
+      <w:pPr>
+        <w:pStyle w:val="NoSpacing"/>
+        <w:jc w:val="center"/>
+      </w:pPr>
+    </w:p>
+    <w:p>
+      <w:pPr>
+        <w:pStyle w:val="NoSpacing"/>
+        <w:numPr>
+          <w:ilvl w:val="0"/>
+          <w:numId w:val="3"/>
+        </w:numPr>
+      </w:pPr>
+      <w:r>
+        <w:t>Since we will be using your Gmail account to send an email, we will need your credentials, and the person we will send an email to.</w:t>
+      </w:r>
+    </w:p>
+    <w:p>
+      <w:pPr>
+        <w:pStyle w:val="NoSpacing"/>
+        <w:jc w:val="center"/>
+      </w:pPr>
+      <w:r>
+        <w:rPr>
+          <w:noProof/>
+        </w:rPr>
+        <w:drawing>
+          <wp:inline distT="0" distB="0" distL="0" distR="0" wp14:anchorId="225AF09B" wp14:editId="15CD40DB">
+            <wp:extent cx="4752975" cy="733425"/>
+            <wp:effectExtent l="0" t="0" r="9525" b="9525"/>
+            <wp:docPr id="5" name="Picture 5"/>
+            <wp:cNvGraphicFramePr>
+              <a:graphicFrameLocks xmlns:a="http://schemas.openxmlformats.org/drawingml/2006/main" noChangeAspect="1"/>
+            </wp:cNvGraphicFramePr>
+            <a:graphic xmlns:a="http://schemas.openxmlformats.org/drawingml/2006/main">
+              <a:graphicData uri="http://schemas.openxmlformats.org/drawingml/2006/picture">
+                <pic:pic xmlns:pic="http://schemas.openxmlformats.org/drawingml/2006/picture">
+                  <pic:nvPicPr>
+                    <pic:cNvPr id="1" name=""/>
+                    <pic:cNvPicPr/>
+                  </pic:nvPicPr>
+                  <pic:blipFill>
+                    <a:blip r:embed="rId15"/>
+                    <a:stretch>
+                      <a:fillRect/>
+                    </a:stretch>
+                  </pic:blipFill>
+                  <pic:spPr>
+                    <a:xfrm>
+                      <a:off x="0" y="0"/>
+                      <a:ext cx="4752975" cy="733425"/>
+                    </a:xfrm>
+                    <a:prstGeom prst="rect">
+                      <a:avLst/>
+                    </a:prstGeom>
+                  </pic:spPr>
+                </pic:pic>
+              </a:graphicData>
+            </a:graphic>
+          </wp:inline>
+        </w:drawing>
+      </w:r>
+    </w:p>
+    <w:p>
+      <w:pPr>
+        <w:pStyle w:val="NoSpacing"/>
+        <w:jc w:val="center"/>
+      </w:pPr>
+    </w:p>
+    <w:p>
+      <w:pPr>
+        <w:pStyle w:val="NoSpacing"/>
+        <w:numPr>
+          <w:ilvl w:val="0"/>
+          <w:numId w:val="3"/>
+        </w:numPr>
+      </w:pPr>
+      <w:r>
+        <w:t xml:space="preserve">Then we can encode and store all our requests in a data structure. This will make it easier to locate and change requests in the future. </w:t>
+      </w:r>
+    </w:p>
+    <w:p>
+      <w:pPr>
+        <w:pStyle w:val="NoSpacing"/>
+        <w:jc w:val="center"/>
+      </w:pPr>
+      <w:r>
+        <w:rPr>
+          <w:noProof/>
+        </w:rPr>
+        <w:drawing>
+          <wp:inline distT="0" distB="0" distL="0" distR="0" wp14:anchorId="096E2232" wp14:editId="12B0DDF9">
+            <wp:extent cx="5943600" cy="2391410"/>
+            <wp:effectExtent l="0" t="0" r="0" b="8890"/>
+            <wp:docPr id="11" name="Picture 11"/>
+            <wp:cNvGraphicFramePr>
+              <a:graphicFrameLocks xmlns:a="http://schemas.openxmlformats.org/drawingml/2006/main" noChangeAspect="1"/>
+            </wp:cNvGraphicFramePr>
+            <a:graphic xmlns:a="http://schemas.openxmlformats.org/drawingml/2006/main">
+              <a:graphicData uri="http://schemas.openxmlformats.org/drawingml/2006/picture">
+                <pic:pic xmlns:pic="http://schemas.openxmlformats.org/drawingml/2006/picture">
+                  <pic:nvPicPr>
+                    <pic:cNvPr id="1" name=""/>
+                    <pic:cNvPicPr/>
+                  </pic:nvPicPr>
+                  <pic:blipFill>
+                    <a:blip r:embed="rId16"/>
+                    <a:stretch>
+                      <a:fillRect/>
+                    </a:stretch>
+                  </pic:blipFill>
+                  <pic:spPr>
+                    <a:xfrm>
+                      <a:off x="0" y="0"/>
+                      <a:ext cx="5943600" cy="2391410"/>
+                    </a:xfrm>
+                    <a:prstGeom prst="rect">
+                      <a:avLst/>
+                    </a:prstGeom>
+                  </pic:spPr>
+                </pic:pic>
+              </a:graphicData>
+            </a:graphic>
+          </wp:inline>
+        </w:drawing>
+      </w:r>
+    </w:p>
+    <w:p>
+      <w:pPr>
+        <w:pStyle w:val="NoSpacing"/>
+        <w:jc w:val="center"/>
+      </w:pPr>
+    </w:p>
+    <w:p>
+      <w:pPr>
+        <w:pStyle w:val="NoSpacing"/>
+        <w:numPr>
+          <w:ilvl w:val="0"/>
+          <w:numId w:val="3"/>
+        </w:numPr>
+      </w:pPr>
+      <w:r>
+        <w:t xml:space="preserve">Establish a TCP connection to Google’s SMTP server, remember this connection is not secured, so you </w:t>
+      </w:r>
+      <w:proofErr w:type="gramStart"/>
+      <w:r>
+        <w:t>won’t</w:t>
+      </w:r>
+      <w:proofErr w:type="gramEnd"/>
+      <w:r>
+        <w:t xml:space="preserve"> be able to send emails.</w:t>
+      </w:r>
+    </w:p>
+    <w:p>
+      <w:pPr>
+        <w:pStyle w:val="NoSpacing"/>
+        <w:jc w:val="center"/>
+      </w:pPr>
+      <w:r>
+        <w:rPr>
+          <w:noProof/>
+        </w:rPr>
+        <w:drawing>
+          <wp:inline distT="0" distB="0" distL="0" distR="0" wp14:anchorId="6F234F2A" wp14:editId="38A10248">
+            <wp:extent cx="5133975" cy="2057400"/>
+            <wp:effectExtent l="0" t="0" r="9525" b="0"/>
+            <wp:docPr id="20" name="Picture 20"/>
+            <wp:cNvGraphicFramePr>
+              <a:graphicFrameLocks xmlns:a="http://schemas.openxmlformats.org/drawingml/2006/main" noChangeAspect="1"/>
+            </wp:cNvGraphicFramePr>
+            <a:graphic xmlns:a="http://schemas.openxmlformats.org/drawingml/2006/main">
+              <a:graphicData uri="http://schemas.openxmlformats.org/drawingml/2006/picture">
+                <pic:pic xmlns:pic="http://schemas.openxmlformats.org/drawingml/2006/picture">
+                  <pic:nvPicPr>
+                    <pic:cNvPr id="1" name=""/>
+                    <pic:cNvPicPr/>
+                  </pic:nvPicPr>
+                  <pic:blipFill>
+                    <a:blip r:embed="rId17"/>
+                    <a:stretch>
+                      <a:fillRect/>
+                    </a:stretch>
+                  </pic:blipFill>
+                  <pic:spPr>
+                    <a:xfrm>
+                      <a:off x="0" y="0"/>
+                      <a:ext cx="5133975" cy="2057400"/>
+                    </a:xfrm>
+                    <a:prstGeom prst="rect">
+                      <a:avLst/>
+                    </a:prstGeom>
+                  </pic:spPr>
+                </pic:pic>
+              </a:graphicData>
+            </a:graphic>
+          </wp:inline>
+        </w:drawing>
+      </w:r>
+    </w:p>
+    <w:p>
+      <w:pPr>
+        <w:pStyle w:val="NoSpacing"/>
+        <w:numPr>
+          <w:ilvl w:val="0"/>
+          <w:numId w:val="3"/>
+        </w:numPr>
+      </w:pPr>
+      <w:r>
+        <w:lastRenderedPageBreak/>
+        <w:t>Establish a secure connection with SSL certificate, and login with your credentials. After that you can send start sending requests to the server.</w:t>
+      </w:r>
+    </w:p>
+    <w:p>
+      <w:pPr>
+        <w:pStyle w:val="NoSpacing"/>
+        <w:jc w:val="center"/>
+      </w:pPr>
+      <w:r>
+        <w:rPr>
+          <w:noProof/>
+        </w:rPr>
+        <w:drawing>
+          <wp:inline distT="0" distB="0" distL="0" distR="0" wp14:anchorId="034957B6" wp14:editId="4258A6FF">
+            <wp:extent cx="5943600" cy="1713230"/>
+            <wp:effectExtent l="0" t="0" r="0" b="1270"/>
+            <wp:docPr id="22" name="Picture 22"/>
+            <wp:cNvGraphicFramePr>
+              <a:graphicFrameLocks xmlns:a="http://schemas.openxmlformats.org/drawingml/2006/main" noChangeAspect="1"/>
+            </wp:cNvGraphicFramePr>
+            <a:graphic xmlns:a="http://schemas.openxmlformats.org/drawingml/2006/main">
+              <a:graphicData uri="http://schemas.openxmlformats.org/drawingml/2006/picture">
+                <pic:pic xmlns:pic="http://schemas.openxmlformats.org/drawingml/2006/picture">
+                  <pic:nvPicPr>
+                    <pic:cNvPr id="1" name=""/>
+                    <pic:cNvPicPr/>
+                  </pic:nvPicPr>
+                  <pic:blipFill>
+                    <a:blip r:embed="rId18"/>
+                    <a:stretch>
+                      <a:fillRect/>
+                    </a:stretch>
+                  </pic:blipFill>
+                  <pic:spPr>
+                    <a:xfrm>
+                      <a:off x="0" y="0"/>
+                      <a:ext cx="5943600" cy="1713230"/>
+                    </a:xfrm>
+                    <a:prstGeom prst="rect">
+                      <a:avLst/>
+                    </a:prstGeom>
+                  </pic:spPr>
+                </pic:pic>
+              </a:graphicData>
+            </a:graphic>
+          </wp:inline>
+        </w:drawing>
+      </w:r>
+    </w:p>
+    <w:p>
+      <w:pPr>
+        <w:pStyle w:val="NoSpacing"/>
+      </w:pPr>
+    </w:p>
+    <w:p>
+      <w:pPr>
+        <w:pStyle w:val="NoSpacing"/>
+        <w:jc w:val="center"/>
+      </w:pPr>
+      <w:r>
+        <w:rPr>
+          <w:noProof/>
+        </w:rPr>
+        <w:drawing>
+          <wp:inline distT="0" distB="0" distL="0" distR="0" wp14:anchorId="55B123F4" wp14:editId="07BD3112">
+            <wp:extent cx="4629150" cy="828675"/>
+            <wp:effectExtent l="0" t="0" r="0" b="9525"/>
+            <wp:docPr id="23" name="Picture 23"/>
+            <wp:cNvGraphicFramePr>
+              <a:graphicFrameLocks xmlns:a="http://schemas.openxmlformats.org/drawingml/2006/main" noChangeAspect="1"/>
+            </wp:cNvGraphicFramePr>
+            <a:graphic xmlns:a="http://schemas.openxmlformats.org/drawingml/2006/main">
+              <a:graphicData uri="http://schemas.openxmlformats.org/drawingml/2006/picture">
+                <pic:pic xmlns:pic="http://schemas.openxmlformats.org/drawingml/2006/picture">
+                  <pic:nvPicPr>
+                    <pic:cNvPr id="1" name=""/>
+                    <pic:cNvPicPr/>
+                  </pic:nvPicPr>
+                  <pic:blipFill>
+                    <a:blip r:embed="rId19"/>
+                    <a:stretch>
+                      <a:fillRect/>
+                    </a:stretch>
+                  </pic:blipFill>
+                  <pic:spPr>
+                    <a:xfrm>
+                      <a:off x="0" y="0"/>
+                      <a:ext cx="4629150" cy="828675"/>
+                    </a:xfrm>
+                    <a:prstGeom prst="rect">
+                      <a:avLst/>
+                    </a:prstGeom>
+                  </pic:spPr>
+                </pic:pic>
+              </a:graphicData>
+            </a:graphic>
+          </wp:inline>
+        </w:drawing>
+      </w:r>
+    </w:p>
+    <w:p>
+      <w:pPr>
+        <w:pStyle w:val="NoSpacing"/>
+      </w:pPr>
+      <w:r>
+        <w:tab/>
+        <w:t>Since we stored all requests in the dictionary then the loop will take care of making the requests.</w:t>
+      </w:r>
+    </w:p>
+    <w:p>
+      <w:pPr>
+        <w:pStyle w:val="NoSpacing"/>
+      </w:pPr>
+    </w:p>
+    <w:p>
+      <w:pPr>
+        <w:pStyle w:val="NoSpacing"/>
+      </w:pPr>
+      <w:r>
+        <w:t>Important Things:</w:t>
+      </w:r>
+    </w:p>
+    <w:p>
+      <w:pPr>
+        <w:pStyle w:val="NoSpacing"/>
+        <w:numPr>
+          <w:ilvl w:val="0"/>
+          <w:numId w:val="4"/>
+        </w:numPr>
+      </w:pPr>
+      <w:proofErr w:type="spellStart"/>
+      <w:r>
+        <w:t>Starttls</w:t>
+      </w:r>
+      <w:proofErr w:type="spellEnd"/>
+      <w:r>
+        <w:t xml:space="preserve"> – sends requests for authentication, login must be encoded in base64, otherwise server </w:t>
+      </w:r>
+      <w:proofErr w:type="gramStart"/>
+      <w:r>
+        <w:t>won’t</w:t>
+      </w:r>
+      <w:proofErr w:type="gramEnd"/>
+      <w:r>
+        <w:t xml:space="preserve"> be able </w:t>
+      </w:r>
+      <w:r>
+        <w:t>to recognize</w:t>
+      </w:r>
+      <w:r>
+        <w:t xml:space="preserve"> login.</w:t>
+      </w:r>
+    </w:p>
+    <w:p>
+      <w:pPr>
+        <w:pStyle w:val="NoSpacing"/>
+        <w:numPr>
+          <w:ilvl w:val="0"/>
+          <w:numId w:val="4"/>
+        </w:numPr>
+      </w:pPr>
+      <w:r>
+        <w:t xml:space="preserve"> </w:t>
+      </w:r>
+      <w:r>
+        <w:t>Base64 – Encryption algorithm</w:t>
+      </w:r>
+    </w:p>
     <w:sectPr>
       <w:pgSz w:w="12240" w:h="15840"/>
       <w:pgMar w:top="1440" w:right="1440" w:bottom="1440" w:left="1440" w:header="720" w:footer="720" w:gutter="0"/>
@@ -1993,6 +2479,119 @@
     </w:lvl>
   </w:abstractNum>
   <w:abstractNum w:abstractNumId="1" w15:restartNumberingAfterBreak="0">
+    <w:nsid w:val="29CF2E91"/>
+    <w:multiLevelType w:val="hybridMultilevel"/>
+    <w:tmpl w:val="7368BBAA"/>
+    <w:lvl w:ilvl="0" w:tplc="04090001">
+      <w:start w:val="1"/>
+      <w:numFmt w:val="bullet"/>
+      <w:lvlText w:val=""/>
+      <w:lvlJc w:val="left"/>
+      <w:pPr>
+        <w:ind w:left="720" w:hanging="360"/>
+      </w:pPr>
+      <w:rPr>
+        <w:rFonts w:ascii="Symbol" w:hAnsi="Symbol" w:hint="default"/>
+      </w:rPr>
+    </w:lvl>
+    <w:lvl w:ilvl="1" w:tplc="04090003" w:tentative="1">
+      <w:start w:val="1"/>
+      <w:numFmt w:val="bullet"/>
+      <w:lvlText w:val="o"/>
+      <w:lvlJc w:val="left"/>
+      <w:pPr>
+        <w:ind w:left="1440" w:hanging="360"/>
+      </w:pPr>
+      <w:rPr>
+        <w:rFonts w:ascii="Courier New" w:hAnsi="Courier New" w:cs="Courier New" w:hint="default"/>
+      </w:rPr>
+    </w:lvl>
+    <w:lvl w:ilvl="2" w:tplc="04090005" w:tentative="1">
+      <w:start w:val="1"/>
+      <w:numFmt w:val="bullet"/>
+      <w:lvlText w:val=""/>
+      <w:lvlJc w:val="left"/>
+      <w:pPr>
+        <w:ind w:left="2160" w:hanging="360"/>
+      </w:pPr>
+      <w:rPr>
+        <w:rFonts w:ascii="Wingdings" w:hAnsi="Wingdings" w:hint="default"/>
+      </w:rPr>
+    </w:lvl>
+    <w:lvl w:ilvl="3" w:tplc="04090001" w:tentative="1">
+      <w:start w:val="1"/>
+      <w:numFmt w:val="bullet"/>
+      <w:lvlText w:val=""/>
+      <w:lvlJc w:val="left"/>
+      <w:pPr>
+        <w:ind w:left="2880" w:hanging="360"/>
+      </w:pPr>
+      <w:rPr>
+        <w:rFonts w:ascii="Symbol" w:hAnsi="Symbol" w:hint="default"/>
+      </w:rPr>
+    </w:lvl>
+    <w:lvl w:ilvl="4" w:tplc="04090003" w:tentative="1">
+      <w:start w:val="1"/>
+      <w:numFmt w:val="bullet"/>
+      <w:lvlText w:val="o"/>
+      <w:lvlJc w:val="left"/>
+      <w:pPr>
+        <w:ind w:left="3600" w:hanging="360"/>
+      </w:pPr>
+      <w:rPr>
+        <w:rFonts w:ascii="Courier New" w:hAnsi="Courier New" w:cs="Courier New" w:hint="default"/>
+      </w:rPr>
+    </w:lvl>
+    <w:lvl w:ilvl="5" w:tplc="04090005" w:tentative="1">
+      <w:start w:val="1"/>
+      <w:numFmt w:val="bullet"/>
+      <w:lvlText w:val=""/>
+      <w:lvlJc w:val="left"/>
+      <w:pPr>
+        <w:ind w:left="4320" w:hanging="360"/>
+      </w:pPr>
+      <w:rPr>
+        <w:rFonts w:ascii="Wingdings" w:hAnsi="Wingdings" w:hint="default"/>
+      </w:rPr>
+    </w:lvl>
+    <w:lvl w:ilvl="6" w:tplc="04090001" w:tentative="1">
+      <w:start w:val="1"/>
+      <w:numFmt w:val="bullet"/>
+      <w:lvlText w:val=""/>
+      <w:lvlJc w:val="left"/>
+      <w:pPr>
+        <w:ind w:left="5040" w:hanging="360"/>
+      </w:pPr>
+      <w:rPr>
+        <w:rFonts w:ascii="Symbol" w:hAnsi="Symbol" w:hint="default"/>
+      </w:rPr>
+    </w:lvl>
+    <w:lvl w:ilvl="7" w:tplc="04090003" w:tentative="1">
+      <w:start w:val="1"/>
+      <w:numFmt w:val="bullet"/>
+      <w:lvlText w:val="o"/>
+      <w:lvlJc w:val="left"/>
+      <w:pPr>
+        <w:ind w:left="5760" w:hanging="360"/>
+      </w:pPr>
+      <w:rPr>
+        <w:rFonts w:ascii="Courier New" w:hAnsi="Courier New" w:cs="Courier New" w:hint="default"/>
+      </w:rPr>
+    </w:lvl>
+    <w:lvl w:ilvl="8" w:tplc="04090005" w:tentative="1">
+      <w:start w:val="1"/>
+      <w:numFmt w:val="bullet"/>
+      <w:lvlText w:val=""/>
+      <w:lvlJc w:val="left"/>
+      <w:pPr>
+        <w:ind w:left="6480" w:hanging="360"/>
+      </w:pPr>
+      <w:rPr>
+        <w:rFonts w:ascii="Wingdings" w:hAnsi="Wingdings" w:hint="default"/>
+      </w:rPr>
+    </w:lvl>
+  </w:abstractNum>
+  <w:abstractNum w:abstractNumId="2" w15:restartNumberingAfterBreak="0">
     <w:nsid w:val="37A916E0"/>
     <w:multiLevelType w:val="hybridMultilevel"/>
     <w:tmpl w:val="1C94A9C6"/>
@@ -2081,11 +2680,106 @@
       </w:pPr>
     </w:lvl>
   </w:abstractNum>
+  <w:abstractNum w:abstractNumId="3" w15:restartNumberingAfterBreak="0">
+    <w:nsid w:val="7A24148F"/>
+    <w:multiLevelType w:val="hybridMultilevel"/>
+    <w:tmpl w:val="1FAC7BAE"/>
+    <w:lvl w:ilvl="0" w:tplc="0409000F">
+      <w:start w:val="1"/>
+      <w:numFmt w:val="decimal"/>
+      <w:lvlText w:val="%1."/>
+      <w:lvlJc w:val="left"/>
+      <w:pPr>
+        <w:ind w:left="720" w:hanging="360"/>
+      </w:pPr>
+      <w:rPr>
+        <w:rFonts w:hint="default"/>
+      </w:rPr>
+    </w:lvl>
+    <w:lvl w:ilvl="1" w:tplc="04090019" w:tentative="1">
+      <w:start w:val="1"/>
+      <w:numFmt w:val="lowerLetter"/>
+      <w:lvlText w:val="%2."/>
+      <w:lvlJc w:val="left"/>
+      <w:pPr>
+        <w:ind w:left="1440" w:hanging="360"/>
+      </w:pPr>
+    </w:lvl>
+    <w:lvl w:ilvl="2" w:tplc="0409001B" w:tentative="1">
+      <w:start w:val="1"/>
+      <w:numFmt w:val="lowerRoman"/>
+      <w:lvlText w:val="%3."/>
+      <w:lvlJc w:val="right"/>
+      <w:pPr>
+        <w:ind w:left="2160" w:hanging="180"/>
+      </w:pPr>
+    </w:lvl>
+    <w:lvl w:ilvl="3" w:tplc="0409000F" w:tentative="1">
+      <w:start w:val="1"/>
+      <w:numFmt w:val="decimal"/>
+      <w:lvlText w:val="%4."/>
+      <w:lvlJc w:val="left"/>
+      <w:pPr>
+        <w:ind w:left="2880" w:hanging="360"/>
+      </w:pPr>
+    </w:lvl>
+    <w:lvl w:ilvl="4" w:tplc="04090019" w:tentative="1">
+      <w:start w:val="1"/>
+      <w:numFmt w:val="lowerLetter"/>
+      <w:lvlText w:val="%5."/>
+      <w:lvlJc w:val="left"/>
+      <w:pPr>
+        <w:ind w:left="3600" w:hanging="360"/>
+      </w:pPr>
+    </w:lvl>
+    <w:lvl w:ilvl="5" w:tplc="0409001B" w:tentative="1">
+      <w:start w:val="1"/>
+      <w:numFmt w:val="lowerRoman"/>
+      <w:lvlText w:val="%6."/>
+      <w:lvlJc w:val="right"/>
+      <w:pPr>
+        <w:ind w:left="4320" w:hanging="180"/>
+      </w:pPr>
+    </w:lvl>
+    <w:lvl w:ilvl="6" w:tplc="0409000F" w:tentative="1">
+      <w:start w:val="1"/>
+      <w:numFmt w:val="decimal"/>
+      <w:lvlText w:val="%7."/>
+      <w:lvlJc w:val="left"/>
+      <w:pPr>
+        <w:ind w:left="5040" w:hanging="360"/>
+      </w:pPr>
+    </w:lvl>
+    <w:lvl w:ilvl="7" w:tplc="04090019" w:tentative="1">
+      <w:start w:val="1"/>
+      <w:numFmt w:val="lowerLetter"/>
+      <w:lvlText w:val="%8."/>
+      <w:lvlJc w:val="left"/>
+      <w:pPr>
+        <w:ind w:left="5760" w:hanging="360"/>
+      </w:pPr>
+    </w:lvl>
+    <w:lvl w:ilvl="8" w:tplc="0409001B" w:tentative="1">
+      <w:start w:val="1"/>
+      <w:numFmt w:val="lowerRoman"/>
+      <w:lvlText w:val="%9."/>
+      <w:lvlJc w:val="right"/>
+      <w:pPr>
+        <w:ind w:left="6480" w:hanging="180"/>
+      </w:pPr>
+    </w:lvl>
+  </w:abstractNum>
   <w:num w:numId="1">
-    <w:abstractNumId w:val="1"/>
+    <w:abstractNumId w:val="2"/>
   </w:num>
   <w:num w:numId="2">
     <w:abstractNumId w:val="0"/>
+  </w:num>
+  <w:num w:numId="3">
+    <w:abstractNumId w:val="3"/>
+  </w:num>
+  <w:num w:numId="4">
+    <w:abstractNumId w:val="1"/>
   </w:num>
 </w:numbering>
 </file>

</xml_diff>

<commit_message>
added extra comments and missing section in report
</commit_message>
<xml_diff>
--- a/Assignment1-EmailClient/Report/Quiroz_Rigoberto_EmailClient.docx
+++ b/Assignment1-EmailClient/Report/Quiroz_Rigoberto_EmailClient.docx
@@ -1937,6 +1937,253 @@
       <w:r>
         <w:t>Establish a secure connection with Google’s SMTP server and sending an email with one’s email address.</w:t>
       </w:r>
+    </w:p>
+    <w:p>
+      <w:pPr>
+        <w:pStyle w:val="NoSpacing"/>
+      </w:pPr>
+    </w:p>
+    <w:p>
+      <w:pPr>
+        <w:pStyle w:val="NoSpacing"/>
+      </w:pPr>
+      <w:r>
+        <w:t>IMPORTANT:</w:t>
+      </w:r>
+    </w:p>
+    <w:p>
+      <w:pPr>
+        <w:pStyle w:val="NoSpacing"/>
+      </w:pPr>
+      <w:r>
+        <w:t>Before you execute this code, you must have the following settings in your GMAIL account.</w:t>
+      </w:r>
+    </w:p>
+    <w:p>
+      <w:pPr>
+        <w:pStyle w:val="NoSpacing"/>
+      </w:pPr>
+    </w:p>
+    <w:p>
+      <w:pPr>
+        <w:pStyle w:val="NoSpacing"/>
+        <w:numPr>
+          <w:ilvl w:val="0"/>
+          <w:numId w:val="5"/>
+        </w:numPr>
+      </w:pPr>
+      <w:r>
+        <w:t>Go to your Gmail Settings (Go to google.com -&gt; Click on your Icon -&gt; Click on Manage your Google Account)</w:t>
+      </w:r>
+    </w:p>
+    <w:p>
+      <w:pPr>
+        <w:pStyle w:val="NoSpacing"/>
+        <w:rPr>
+          <w:noProof/>
+        </w:rPr>
+      </w:pPr>
+    </w:p>
+    <w:p>
+      <w:pPr>
+        <w:pStyle w:val="NoSpacing"/>
+        <w:jc w:val="center"/>
+      </w:pPr>
+      <w:r>
+        <w:rPr>
+          <w:noProof/>
+        </w:rPr>
+        <w:drawing>
+          <wp:inline distT="0" distB="0" distL="0" distR="0" wp14:anchorId="2B50EABB" wp14:editId="11BC0200">
+            <wp:extent cx="5438899" cy="1332350"/>
+            <wp:effectExtent l="0" t="0" r="0" b="1270"/>
+            <wp:docPr id="30" name="Picture 30"/>
+            <wp:cNvGraphicFramePr>
+              <a:graphicFrameLocks xmlns:a="http://schemas.openxmlformats.org/drawingml/2006/main" noChangeAspect="1"/>
+            </wp:cNvGraphicFramePr>
+            <a:graphic xmlns:a="http://schemas.openxmlformats.org/drawingml/2006/main">
+              <a:graphicData uri="http://schemas.openxmlformats.org/drawingml/2006/picture">
+                <pic:pic xmlns:pic="http://schemas.openxmlformats.org/drawingml/2006/picture">
+                  <pic:nvPicPr>
+                    <pic:cNvPr id="1" name=""/>
+                    <pic:cNvPicPr/>
+                  </pic:nvPicPr>
+                  <pic:blipFill rotWithShape="1">
+                    <a:blip r:embed="rId14"/>
+                    <a:srcRect l="41759" t="1396" r="-200" b="-1396"/>
+                    <a:stretch/>
+                  </pic:blipFill>
+                  <pic:spPr bwMode="auto">
+                    <a:xfrm>
+                      <a:off x="0" y="0"/>
+                      <a:ext cx="5590643" cy="1369522"/>
+                    </a:xfrm>
+                    <a:prstGeom prst="rect">
+                      <a:avLst/>
+                    </a:prstGeom>
+                    <a:ln>
+                      <a:noFill/>
+                    </a:ln>
+                    <a:extLst>
+                      <a:ext uri="{53640926-AAD7-44D8-BBD7-CCE9431645EC}">
+                        <a14:shadowObscured xmlns:a14="http://schemas.microsoft.com/office/drawing/2010/main"/>
+                      </a:ext>
+                    </a:extLst>
+                  </pic:spPr>
+                </pic:pic>
+              </a:graphicData>
+            </a:graphic>
+          </wp:inline>
+        </w:drawing>
+      </w:r>
+    </w:p>
+    <w:p>
+      <w:pPr>
+        <w:pStyle w:val="NoSpacing"/>
+        <w:numPr>
+          <w:ilvl w:val="0"/>
+          <w:numId w:val="5"/>
+        </w:numPr>
+      </w:pPr>
+      <w:r>
+        <w:t>In the left side of the page, you will see some tabs with options, click on Security.</w:t>
+      </w:r>
+    </w:p>
+    <w:p>
+      <w:pPr>
+        <w:pStyle w:val="NoSpacing"/>
+        <w:jc w:val="center"/>
+      </w:pPr>
+      <w:r>
+        <w:rPr>
+          <w:noProof/>
+        </w:rPr>
+        <w:drawing>
+          <wp:inline distT="0" distB="0" distL="0" distR="0" wp14:anchorId="697D9F50" wp14:editId="1355BB19">
+            <wp:extent cx="3771900" cy="4124325"/>
+            <wp:effectExtent l="0" t="0" r="0" b="9525"/>
+            <wp:docPr id="31" name="Picture 31"/>
+            <wp:cNvGraphicFramePr>
+              <a:graphicFrameLocks xmlns:a="http://schemas.openxmlformats.org/drawingml/2006/main" noChangeAspect="1"/>
+            </wp:cNvGraphicFramePr>
+            <a:graphic xmlns:a="http://schemas.openxmlformats.org/drawingml/2006/main">
+              <a:graphicData uri="http://schemas.openxmlformats.org/drawingml/2006/picture">
+                <pic:pic xmlns:pic="http://schemas.openxmlformats.org/drawingml/2006/picture">
+                  <pic:nvPicPr>
+                    <pic:cNvPr id="1" name=""/>
+                    <pic:cNvPicPr/>
+                  </pic:nvPicPr>
+                  <pic:blipFill>
+                    <a:blip r:embed="rId15"/>
+                    <a:stretch>
+                      <a:fillRect/>
+                    </a:stretch>
+                  </pic:blipFill>
+                  <pic:spPr>
+                    <a:xfrm>
+                      <a:off x="0" y="0"/>
+                      <a:ext cx="3771900" cy="4124325"/>
+                    </a:xfrm>
+                    <a:prstGeom prst="rect">
+                      <a:avLst/>
+                    </a:prstGeom>
+                  </pic:spPr>
+                </pic:pic>
+              </a:graphicData>
+            </a:graphic>
+          </wp:inline>
+        </w:drawing>
+      </w:r>
+    </w:p>
+    <w:p>
+      <w:pPr>
+        <w:pStyle w:val="NoSpacing"/>
+        <w:jc w:val="center"/>
+      </w:pPr>
+    </w:p>
+    <w:p>
+      <w:pPr>
+        <w:pStyle w:val="NoSpacing"/>
+        <w:numPr>
+          <w:ilvl w:val="0"/>
+          <w:numId w:val="5"/>
+        </w:numPr>
+        <w:jc w:val="center"/>
+      </w:pPr>
+      <w:r>
+        <w:t>Scroll down until you see the section named “Less Secure app access” (Since our Email client is simple, I did not add much of Google’s security practices)</w:t>
+      </w:r>
+    </w:p>
+    <w:p>
+      <w:pPr>
+        <w:pStyle w:val="NoSpacing"/>
+        <w:ind w:left="360"/>
+      </w:pPr>
+      <w:r>
+        <w:rPr>
+          <w:noProof/>
+        </w:rPr>
+        <w:lastRenderedPageBreak/>
+        <w:drawing>
+          <wp:inline distT="0" distB="0" distL="0" distR="0" wp14:anchorId="4E91BEB3" wp14:editId="604ACBED">
+            <wp:extent cx="5943600" cy="1807845"/>
+            <wp:effectExtent l="0" t="0" r="0" b="1905"/>
+            <wp:docPr id="32" name="Picture 32"/>
+            <wp:cNvGraphicFramePr>
+              <a:graphicFrameLocks xmlns:a="http://schemas.openxmlformats.org/drawingml/2006/main" noChangeAspect="1"/>
+            </wp:cNvGraphicFramePr>
+            <a:graphic xmlns:a="http://schemas.openxmlformats.org/drawingml/2006/main">
+              <a:graphicData uri="http://schemas.openxmlformats.org/drawingml/2006/picture">
+                <pic:pic xmlns:pic="http://schemas.openxmlformats.org/drawingml/2006/picture">
+                  <pic:nvPicPr>
+                    <pic:cNvPr id="1" name=""/>
+                    <pic:cNvPicPr/>
+                  </pic:nvPicPr>
+                  <pic:blipFill>
+                    <a:blip r:embed="rId16"/>
+                    <a:stretch>
+                      <a:fillRect/>
+                    </a:stretch>
+                  </pic:blipFill>
+                  <pic:spPr>
+                    <a:xfrm>
+                      <a:off x="0" y="0"/>
+                      <a:ext cx="5943600" cy="1807845"/>
+                    </a:xfrm>
+                    <a:prstGeom prst="rect">
+                      <a:avLst/>
+                    </a:prstGeom>
+                  </pic:spPr>
+                </pic:pic>
+              </a:graphicData>
+            </a:graphic>
+          </wp:inline>
+        </w:drawing>
+      </w:r>
+    </w:p>
+    <w:p>
+      <w:pPr>
+        <w:pStyle w:val="NoSpacing"/>
+        <w:numPr>
+          <w:ilvl w:val="0"/>
+          <w:numId w:val="5"/>
+        </w:numPr>
+      </w:pPr>
+      <w:r>
+        <w:t>Make sure option is ‘on’</w:t>
+      </w:r>
+    </w:p>
+    <w:p>
+      <w:pPr>
+        <w:pStyle w:val="NoSpacing"/>
+        <w:numPr>
+          <w:ilvl w:val="0"/>
+          <w:numId w:val="5"/>
+        </w:numPr>
+      </w:pPr>
+      <w:r>
+        <w:t>You can run the app now!</w:t>
+      </w:r>
       <w:r>
         <w:br/>
       </w:r>
@@ -1978,7 +2225,7 @@
                     <pic:cNvPicPr/>
                   </pic:nvPicPr>
                   <pic:blipFill>
-                    <a:blip r:embed="rId14"/>
+                    <a:blip r:embed="rId17"/>
                     <a:stretch>
                       <a:fillRect/>
                     </a:stretch>
@@ -2042,7 +2289,7 @@
                     <pic:cNvPicPr/>
                   </pic:nvPicPr>
                   <pic:blipFill>
-                    <a:blip r:embed="rId15"/>
+                    <a:blip r:embed="rId18"/>
                     <a:stretch>
                       <a:fillRect/>
                     </a:stretch>
@@ -2106,7 +2353,7 @@
                     <pic:cNvPicPr/>
                   </pic:nvPicPr>
                   <pic:blipFill>
-                    <a:blip r:embed="rId16"/>
+                    <a:blip r:embed="rId19"/>
                     <a:stretch>
                       <a:fillRect/>
                     </a:stretch>
@@ -2162,6 +2409,7 @@
         <w:rPr>
           <w:noProof/>
         </w:rPr>
+        <w:lastRenderedPageBreak/>
         <w:drawing>
           <wp:inline distT="0" distB="0" distL="0" distR="0" wp14:anchorId="6F234F2A" wp14:editId="38A10248">
             <wp:extent cx="5133975" cy="2057400"/>
@@ -2178,7 +2426,7 @@
                     <pic:cNvPicPr/>
                   </pic:nvPicPr>
                   <pic:blipFill>
-                    <a:blip r:embed="rId17"/>
+                    <a:blip r:embed="rId20"/>
                     <a:stretch>
                       <a:fillRect/>
                     </a:stretch>
@@ -2208,9 +2456,78 @@
         </w:numPr>
       </w:pPr>
       <w:r>
-        <w:lastRenderedPageBreak/>
         <w:t>Establish a secure connection with SSL certificate, and login with your credentials. After that you can send start sending requests to the server.</w:t>
       </w:r>
+    </w:p>
+    <w:p>
+      <w:pPr>
+        <w:pStyle w:val="NoSpacing"/>
+        <w:jc w:val="center"/>
+      </w:pPr>
+      <w:r>
+        <w:rPr>
+          <w:noProof/>
+        </w:rPr>
+        <w:drawing>
+          <wp:inline distT="0" distB="0" distL="0" distR="0" wp14:anchorId="739645BC" wp14:editId="66FE3E3F">
+            <wp:extent cx="5095875" cy="590550"/>
+            <wp:effectExtent l="0" t="0" r="9525" b="0"/>
+            <wp:docPr id="26" name="Picture 26"/>
+            <wp:cNvGraphicFramePr>
+              <a:graphicFrameLocks xmlns:a="http://schemas.openxmlformats.org/drawingml/2006/main" noChangeAspect="1"/>
+            </wp:cNvGraphicFramePr>
+            <a:graphic xmlns:a="http://schemas.openxmlformats.org/drawingml/2006/main">
+              <a:graphicData uri="http://schemas.openxmlformats.org/drawingml/2006/picture">
+                <pic:pic xmlns:pic="http://schemas.openxmlformats.org/drawingml/2006/picture">
+                  <pic:nvPicPr>
+                    <pic:cNvPr id="1" name=""/>
+                    <pic:cNvPicPr/>
+                  </pic:nvPicPr>
+                  <pic:blipFill>
+                    <a:blip r:embed="rId21"/>
+                    <a:stretch>
+                      <a:fillRect/>
+                    </a:stretch>
+                  </pic:blipFill>
+                  <pic:spPr>
+                    <a:xfrm>
+                      <a:off x="0" y="0"/>
+                      <a:ext cx="5095875" cy="590550"/>
+                    </a:xfrm>
+                    <a:prstGeom prst="rect">
+                      <a:avLst/>
+                    </a:prstGeom>
+                  </pic:spPr>
+                </pic:pic>
+              </a:graphicData>
+            </a:graphic>
+          </wp:inline>
+        </w:drawing>
+      </w:r>
+    </w:p>
+    <w:p>
+      <w:pPr>
+        <w:pStyle w:val="NoSpacing"/>
+        <w:jc w:val="center"/>
+      </w:pPr>
+      <w:r>
+        <w:t>Wraps over socket in SSL version 23.</w:t>
+      </w:r>
+    </w:p>
+    <w:p>
+      <w:pPr>
+        <w:pStyle w:val="NoSpacing"/>
+        <w:jc w:val="center"/>
+      </w:pPr>
+      <w:r>
+        <w:t>Note: This line of code will help use authenticate</w:t>
+      </w:r>
+    </w:p>
+    <w:p>
+      <w:pPr>
+        <w:pStyle w:val="NoSpacing"/>
+        <w:jc w:val="center"/>
+      </w:pPr>
     </w:p>
     <w:p>
       <w:pPr>
@@ -2237,7 +2554,7 @@
                     <pic:cNvPicPr/>
                   </pic:nvPicPr>
                   <pic:blipFill>
-                    <a:blip r:embed="rId18"/>
+                    <a:blip r:embed="rId22"/>
                     <a:stretch>
                       <a:fillRect/>
                     </a:stretch>
@@ -2288,7 +2605,7 @@
                     <pic:cNvPicPr/>
                   </pic:nvPicPr>
                   <pic:blipFill>
-                    <a:blip r:embed="rId19"/>
+                    <a:blip r:embed="rId23"/>
                     <a:stretch>
                       <a:fillRect/>
                     </a:stretch>
@@ -2681,6 +2998,119 @@
     </w:lvl>
   </w:abstractNum>
   <w:abstractNum w:abstractNumId="3" w15:restartNumberingAfterBreak="0">
+    <w:nsid w:val="688868D6"/>
+    <w:multiLevelType w:val="hybridMultilevel"/>
+    <w:tmpl w:val="44F28348"/>
+    <w:lvl w:ilvl="0" w:tplc="04090001">
+      <w:start w:val="1"/>
+      <w:numFmt w:val="bullet"/>
+      <w:lvlText w:val=""/>
+      <w:lvlJc w:val="left"/>
+      <w:pPr>
+        <w:ind w:left="720" w:hanging="360"/>
+      </w:pPr>
+      <w:rPr>
+        <w:rFonts w:ascii="Symbol" w:hAnsi="Symbol" w:hint="default"/>
+      </w:rPr>
+    </w:lvl>
+    <w:lvl w:ilvl="1" w:tplc="04090003" w:tentative="1">
+      <w:start w:val="1"/>
+      <w:numFmt w:val="bullet"/>
+      <w:lvlText w:val="o"/>
+      <w:lvlJc w:val="left"/>
+      <w:pPr>
+        <w:ind w:left="1440" w:hanging="360"/>
+      </w:pPr>
+      <w:rPr>
+        <w:rFonts w:ascii="Courier New" w:hAnsi="Courier New" w:cs="Courier New" w:hint="default"/>
+      </w:rPr>
+    </w:lvl>
+    <w:lvl w:ilvl="2" w:tplc="04090005" w:tentative="1">
+      <w:start w:val="1"/>
+      <w:numFmt w:val="bullet"/>
+      <w:lvlText w:val=""/>
+      <w:lvlJc w:val="left"/>
+      <w:pPr>
+        <w:ind w:left="2160" w:hanging="360"/>
+      </w:pPr>
+      <w:rPr>
+        <w:rFonts w:ascii="Wingdings" w:hAnsi="Wingdings" w:hint="default"/>
+      </w:rPr>
+    </w:lvl>
+    <w:lvl w:ilvl="3" w:tplc="04090001" w:tentative="1">
+      <w:start w:val="1"/>
+      <w:numFmt w:val="bullet"/>
+      <w:lvlText w:val=""/>
+      <w:lvlJc w:val="left"/>
+      <w:pPr>
+        <w:ind w:left="2880" w:hanging="360"/>
+      </w:pPr>
+      <w:rPr>
+        <w:rFonts w:ascii="Symbol" w:hAnsi="Symbol" w:hint="default"/>
+      </w:rPr>
+    </w:lvl>
+    <w:lvl w:ilvl="4" w:tplc="04090003" w:tentative="1">
+      <w:start w:val="1"/>
+      <w:numFmt w:val="bullet"/>
+      <w:lvlText w:val="o"/>
+      <w:lvlJc w:val="left"/>
+      <w:pPr>
+        <w:ind w:left="3600" w:hanging="360"/>
+      </w:pPr>
+      <w:rPr>
+        <w:rFonts w:ascii="Courier New" w:hAnsi="Courier New" w:cs="Courier New" w:hint="default"/>
+      </w:rPr>
+    </w:lvl>
+    <w:lvl w:ilvl="5" w:tplc="04090005" w:tentative="1">
+      <w:start w:val="1"/>
+      <w:numFmt w:val="bullet"/>
+      <w:lvlText w:val=""/>
+      <w:lvlJc w:val="left"/>
+      <w:pPr>
+        <w:ind w:left="4320" w:hanging="360"/>
+      </w:pPr>
+      <w:rPr>
+        <w:rFonts w:ascii="Wingdings" w:hAnsi="Wingdings" w:hint="default"/>
+      </w:rPr>
+    </w:lvl>
+    <w:lvl w:ilvl="6" w:tplc="04090001" w:tentative="1">
+      <w:start w:val="1"/>
+      <w:numFmt w:val="bullet"/>
+      <w:lvlText w:val=""/>
+      <w:lvlJc w:val="left"/>
+      <w:pPr>
+        <w:ind w:left="5040" w:hanging="360"/>
+      </w:pPr>
+      <w:rPr>
+        <w:rFonts w:ascii="Symbol" w:hAnsi="Symbol" w:hint="default"/>
+      </w:rPr>
+    </w:lvl>
+    <w:lvl w:ilvl="7" w:tplc="04090003" w:tentative="1">
+      <w:start w:val="1"/>
+      <w:numFmt w:val="bullet"/>
+      <w:lvlText w:val="o"/>
+      <w:lvlJc w:val="left"/>
+      <w:pPr>
+        <w:ind w:left="5760" w:hanging="360"/>
+      </w:pPr>
+      <w:rPr>
+        <w:rFonts w:ascii="Courier New" w:hAnsi="Courier New" w:cs="Courier New" w:hint="default"/>
+      </w:rPr>
+    </w:lvl>
+    <w:lvl w:ilvl="8" w:tplc="04090005" w:tentative="1">
+      <w:start w:val="1"/>
+      <w:numFmt w:val="bullet"/>
+      <w:lvlText w:val=""/>
+      <w:lvlJc w:val="left"/>
+      <w:pPr>
+        <w:ind w:left="6480" w:hanging="360"/>
+      </w:pPr>
+      <w:rPr>
+        <w:rFonts w:ascii="Wingdings" w:hAnsi="Wingdings" w:hint="default"/>
+      </w:rPr>
+    </w:lvl>
+  </w:abstractNum>
+  <w:abstractNum w:abstractNumId="4" w15:restartNumberingAfterBreak="0">
     <w:nsid w:val="7A24148F"/>
     <w:multiLevelType w:val="hybridMultilevel"/>
     <w:tmpl w:val="1FAC7BAE"/>
@@ -2776,10 +3206,13 @@
     <w:abstractNumId w:val="0"/>
   </w:num>
   <w:num w:numId="3">
-    <w:abstractNumId w:val="3"/>
+    <w:abstractNumId w:val="4"/>
   </w:num>
   <w:num w:numId="4">
     <w:abstractNumId w:val="1"/>
+  </w:num>
+  <w:num w:numId="5">
+    <w:abstractNumId w:val="3"/>
   </w:num>
 </w:numbering>
 </file>

</xml_diff>